<commit_message>
Alterando documento auxiliar de contagem
</commit_message>
<xml_diff>
--- a/docs/Gerenciamento_de_Projeto/Iniciacao/Contagem/Detalhada/Entrega 1/OS1_Documento_Auxiliar_Contagem.docx
+++ b/docs/Gerenciamento_de_Projeto/Iniciacao/Contagem/Detalhada/Entrega 1/OS1_Documento_Auxiliar_Contagem.docx
@@ -742,6 +742,7 @@
                 <w:color w:val="000000"/>
                 <w:lang w:val="en-US"/>
               </w:rPr>
+              <w:t>11/11/2014</w:t>
             </w:r>
           </w:p>
         </w:tc>
@@ -773,6 +774,7 @@
                 <w:color w:val="000000"/>
                 <w:lang w:val="en-US"/>
               </w:rPr>
+              <w:t>1.1</w:t>
             </w:r>
           </w:p>
         </w:tc>
@@ -804,6 +806,7 @@
                 <w:color w:val="000000"/>
                 <w:lang w:val="en-US"/>
               </w:rPr>
+              <w:t>Ajustes no Documento Auxiliar de Contagem</w:t>
             </w:r>
           </w:p>
         </w:tc>
@@ -835,6 +838,136 @@
                 <w:color w:val="000000"/>
                 <w:lang w:val="en-US"/>
               </w:rPr>
+              <w:t>Thiago Rossetto Afonso</w:t>
+            </w:r>
+          </w:p>
+        </w:tc>
+      </w:tr>
+      <w:tr>
+        <w:trPr>
+          <w:cantSplit w:val="false"/>
+        </w:trPr>
+        <w:tc>
+          <w:tcPr>
+            <w:tcW w:type="dxa" w:w="1264"/>
+            <w:tcBorders>
+              <w:top w:val="nil"/>
+              <w:left w:color="000001" w:space="0" w:sz="8" w:val="single"/>
+              <w:bottom w:color="000001" w:space="0" w:sz="8" w:val="single"/>
+              <w:right w:color="000001" w:space="0" w:sz="8" w:val="single"/>
+            </w:tcBorders>
+            <w:shd w:fill="auto" w:val="clear"/>
+            <w:tcMar>
+              <w:left w:type="dxa" w:w="90"/>
+            </w:tcMar>
+          </w:tcPr>
+          <w:p>
+            <w:pPr>
+              <w:pStyle w:val="style0"/>
+              <w:spacing w:line="100" w:lineRule="atLeast"/>
+              <w:rPr>
+                <w:color w:val="000000"/>
+                <w:lang w:val="en-US"/>
+              </w:rPr>
+            </w:pPr>
+            <w:r>
+              <w:rPr>
+                <w:color w:val="000000"/>
+                <w:lang w:val="en-US"/>
+              </w:rPr>
+            </w:r>
+          </w:p>
+        </w:tc>
+        <w:tc>
+          <w:tcPr>
+            <w:tcW w:type="dxa" w:w="912"/>
+            <w:tcBorders>
+              <w:top w:val="nil"/>
+              <w:left w:color="000001" w:space="0" w:sz="8" w:val="single"/>
+              <w:bottom w:color="000001" w:space="0" w:sz="8" w:val="single"/>
+              <w:right w:color="000001" w:space="0" w:sz="8" w:val="single"/>
+            </w:tcBorders>
+            <w:shd w:fill="auto" w:val="clear"/>
+            <w:tcMar>
+              <w:left w:type="dxa" w:w="90"/>
+            </w:tcMar>
+          </w:tcPr>
+          <w:p>
+            <w:pPr>
+              <w:pStyle w:val="style0"/>
+              <w:spacing w:line="100" w:lineRule="atLeast"/>
+              <w:rPr>
+                <w:color w:val="000000"/>
+                <w:lang w:val="en-US"/>
+              </w:rPr>
+            </w:pPr>
+            <w:r>
+              <w:rPr>
+                <w:color w:val="000000"/>
+                <w:lang w:val="en-US"/>
+              </w:rPr>
+            </w:r>
+          </w:p>
+        </w:tc>
+        <w:tc>
+          <w:tcPr>
+            <w:tcW w:type="dxa" w:w="3461"/>
+            <w:tcBorders>
+              <w:top w:val="nil"/>
+              <w:left w:color="000001" w:space="0" w:sz="8" w:val="single"/>
+              <w:bottom w:color="000001" w:space="0" w:sz="8" w:val="single"/>
+              <w:right w:color="000001" w:space="0" w:sz="8" w:val="single"/>
+            </w:tcBorders>
+            <w:shd w:fill="auto" w:val="clear"/>
+            <w:tcMar>
+              <w:left w:type="dxa" w:w="90"/>
+            </w:tcMar>
+          </w:tcPr>
+          <w:p>
+            <w:pPr>
+              <w:pStyle w:val="style0"/>
+              <w:spacing w:line="100" w:lineRule="atLeast"/>
+              <w:rPr>
+                <w:color w:val="000000"/>
+                <w:lang w:val="en-US"/>
+              </w:rPr>
+            </w:pPr>
+            <w:r>
+              <w:rPr>
+                <w:color w:val="000000"/>
+                <w:lang w:val="en-US"/>
+              </w:rPr>
+            </w:r>
+          </w:p>
+        </w:tc>
+        <w:tc>
+          <w:tcPr>
+            <w:tcW w:type="dxa" w:w="2866"/>
+            <w:tcBorders>
+              <w:top w:val="nil"/>
+              <w:left w:color="000001" w:space="0" w:sz="8" w:val="single"/>
+              <w:bottom w:color="000001" w:space="0" w:sz="8" w:val="single"/>
+              <w:right w:color="000001" w:space="0" w:sz="8" w:val="single"/>
+            </w:tcBorders>
+            <w:shd w:fill="auto" w:val="clear"/>
+            <w:tcMar>
+              <w:left w:type="dxa" w:w="90"/>
+            </w:tcMar>
+          </w:tcPr>
+          <w:p>
+            <w:pPr>
+              <w:pStyle w:val="style0"/>
+              <w:spacing w:line="100" w:lineRule="atLeast"/>
+              <w:rPr>
+                <w:color w:val="000000"/>
+                <w:lang w:val="en-US"/>
+              </w:rPr>
+            </w:pPr>
+            <w:r>
+              <w:rPr>
+                <w:color w:val="000000"/>
+                <w:lang w:val="en-US"/>
+              </w:rPr>
             </w:r>
           </w:p>
         </w:tc>
@@ -916,7 +1049,7 @@
       <w:r>
         <w:fldChar w:fldCharType="separate"/>
       </w:r>
-      <w:hyperlink w:anchor="__RefHeading__8141_623268319">
+      <w:hyperlink w:anchor="__RefHeading__2665_1480392395">
         <w:r>
           <w:rPr>
             <w:rStyle w:val="style37"/>
@@ -937,7 +1070,7 @@
           <w:rStyle w:val="style37"/>
         </w:rPr>
       </w:pPr>
-      <w:hyperlink w:anchor="__RefHeading__8143_623268319">
+      <w:hyperlink w:anchor="__RefHeading__2667_1480392395">
         <w:r>
           <w:rPr>
             <w:rStyle w:val="style37"/>
@@ -958,7 +1091,7 @@
           <w:rStyle w:val="style37"/>
         </w:rPr>
       </w:pPr>
-      <w:hyperlink w:anchor="__RefHeading__8145_623268319">
+      <w:hyperlink w:anchor="__RefHeading__2669_1480392395">
         <w:r>
           <w:rPr>
             <w:rStyle w:val="style37"/>
@@ -1017,7 +1150,7 @@
           <w:lang w:val="en-US"/>
         </w:rPr>
       </w:pPr>
-      <w:bookmarkStart w:id="3" w:name="__RefHeading__8141_623268319"/>
+      <w:bookmarkStart w:id="3" w:name="__RefHeading__2665_1480392395"/>
       <w:bookmarkStart w:id="4" w:name="_Toc384395686"/>
       <w:bookmarkStart w:id="5" w:name="_Toc384391560"/>
       <w:bookmarkEnd w:id="3"/>
@@ -1118,7 +1251,7 @@
           <w:lang w:val="en-US"/>
         </w:rPr>
       </w:pPr>
-      <w:bookmarkStart w:id="8" w:name="__RefHeading__8143_623268319"/>
+      <w:bookmarkStart w:id="8" w:name="__RefHeading__2667_1480392395"/>
       <w:bookmarkStart w:id="9" w:name="_Toc384395687"/>
       <w:bookmarkStart w:id="10" w:name="_Toc384391561"/>
       <w:bookmarkStart w:id="11" w:name="h.z67by46nwgy5"/>
@@ -1215,7 +1348,7 @@
           <w:lang w:val="en-US"/>
         </w:rPr>
       </w:pPr>
-      <w:bookmarkStart w:id="14" w:name="__RefHeading__8145_623268319"/>
+      <w:bookmarkStart w:id="14" w:name="__RefHeading__2669_1480392395"/>
       <w:bookmarkStart w:id="15" w:name="_Toc384395688"/>
       <w:bookmarkStart w:id="16" w:name="_Toc384391562"/>
       <w:bookmarkEnd w:id="14"/>
@@ -3139,6 +3272,7 @@
         <w:rPr/>
       </w:pPr>
       <w:bookmarkStart w:id="31" w:name="_Toc384395696"/>
+      <w:bookmarkEnd w:id="31"/>
       <w:r>
         <w:rPr/>
         <w:t>Alterar dados pessoais</w:t>
@@ -3350,26 +3484,71 @@
           <w:rFonts w:cs="Times New Roman"/>
         </w:rPr>
       </w:pPr>
+      <w:r>
+        <w:rPr>
+          <w:rFonts w:cs="Times New Roman"/>
+        </w:rPr>
+        <w:t xml:space="preserve">A função foi identificada como uma </w:t>
+      </w:r>
+      <w:r>
+        <w:rPr>
+          <w:rFonts w:cs="Times New Roman"/>
+          <w:b/>
+        </w:rPr>
+        <w:t>Entrada Externa,</w:t>
+      </w:r>
+      <w:r>
+        <w:rPr>
+          <w:rFonts w:cs="Times New Roman"/>
+        </w:rPr>
+        <w:t xml:space="preserve"> pois recebe os dados alterados do usuário vindos de fora da fronteira da aplicação e os atualiza, mantendo o ALI Usuário.</w:t>
+      </w:r>
+    </w:p>
+    <w:p>
+      <w:pPr>
+        <w:pStyle w:val="style47"/>
+        <w:ind w:hanging="0" w:left="360" w:right="0"/>
+        <w:rPr/>
+      </w:pPr>
+      <w:r>
+        <w:rPr/>
+      </w:r>
+    </w:p>
+    <w:p>
+      <w:pPr>
+        <w:pStyle w:val="style47"/>
+        <w:ind w:hanging="0" w:left="360" w:right="0"/>
+        <w:rPr/>
+      </w:pPr>
+      <w:r>
+        <w:rPr/>
+      </w:r>
+    </w:p>
+    <w:p>
+      <w:pPr>
+        <w:pStyle w:val="style0"/>
+        <w:rPr/>
+      </w:pPr>
+      <w:r>
+        <w:rPr/>
+      </w:r>
+    </w:p>
+    <w:p>
+      <w:pPr>
+        <w:pStyle w:val="style0"/>
+        <w:rPr>
+          <w:rFonts w:cs="Times New Roman"/>
+          <w:szCs w:val="24"/>
+        </w:rPr>
+      </w:pPr>
       <w:bookmarkStart w:id="32" w:name="_Toc384395696"/>
-      <w:r>
-        <w:rPr>
-          <w:rFonts w:cs="Times New Roman"/>
-        </w:rPr>
-        <w:t xml:space="preserve">A função foi identificada como uma </w:t>
-      </w:r>
-      <w:r>
-        <w:rPr>
-          <w:rFonts w:cs="Times New Roman"/>
-          <w:b/>
-        </w:rPr>
-        <w:t>Entrada Externa,</w:t>
-      </w:r>
-      <w:bookmarkEnd w:id="32"/>
-      <w:r>
-        <w:rPr>
-          <w:rFonts w:cs="Times New Roman"/>
-        </w:rPr>
-        <w:t xml:space="preserve"> pois recebe os dados alterados do usuário vindos de fora da fronteira da aplicação e os atualiza, mantendo o ALI Usuário.</w:t>
+      <w:bookmarkStart w:id="33" w:name="_Toc384395696"/>
+      <w:bookmarkEnd w:id="33"/>
+      <w:r>
+        <w:rPr>
+          <w:rFonts w:cs="Times New Roman"/>
+          <w:szCs w:val="24"/>
+        </w:rPr>
       </w:r>
     </w:p>
     <w:p>
@@ -3391,10 +3570,10 @@
         </w:numPr>
         <w:rPr/>
       </w:pPr>
-      <w:bookmarkStart w:id="33" w:name="_Toc384395699"/>
-      <w:bookmarkStart w:id="34" w:name="_Toc367867784"/>
-      <w:bookmarkEnd w:id="33"/>
+      <w:bookmarkStart w:id="34" w:name="_Toc384395699"/>
+      <w:bookmarkStart w:id="35" w:name="_Toc367867784"/>
       <w:bookmarkEnd w:id="34"/>
+      <w:bookmarkEnd w:id="35"/>
       <w:r>
         <w:rPr/>
         <w:t>Ativar cadastro de usuário</w:t>
@@ -3607,8 +3786,8 @@
         </w:numPr>
         <w:rPr/>
       </w:pPr>
-      <w:bookmarkStart w:id="35" w:name="_Toc384395700"/>
-      <w:bookmarkEnd w:id="35"/>
+      <w:bookmarkStart w:id="36" w:name="_Toc384395700"/>
+      <w:bookmarkEnd w:id="36"/>
       <w:r>
         <w:rPr/>
         <w:t>Desativar cadastro de usuário</w:t>
@@ -3836,8 +4015,8 @@
         </w:numPr>
         <w:rPr/>
       </w:pPr>
-      <w:bookmarkStart w:id="36" w:name="_Toc384395701"/>
-      <w:bookmarkEnd w:id="36"/>
+      <w:bookmarkStart w:id="37" w:name="_Toc384395701"/>
+      <w:bookmarkEnd w:id="37"/>
       <w:r>
         <w:rPr/>
         <w:t>Visualizar listagem de usuários cadastrados</w:t>
@@ -4378,8 +4557,8 @@
         <w:ind w:hanging="0" w:left="0" w:right="0"/>
         <w:rPr/>
       </w:pPr>
-      <w:bookmarkStart w:id="37" w:name="_Toc390691235"/>
-      <w:bookmarkEnd w:id="37"/>
+      <w:bookmarkStart w:id="38" w:name="_Toc390691235"/>
+      <w:bookmarkEnd w:id="38"/>
       <w:r>
         <w:rPr/>
         <w:t>Inserir nova Fonte de Dados Geográficos</w:t>
@@ -4588,8 +4767,8 @@
         <w:ind w:hanging="0" w:left="0" w:right="0"/>
         <w:rPr/>
       </w:pPr>
-      <w:bookmarkStart w:id="38" w:name="_Toc390691236"/>
-      <w:bookmarkEnd w:id="38"/>
+      <w:bookmarkStart w:id="39" w:name="_Toc390691236"/>
+      <w:bookmarkEnd w:id="39"/>
       <w:r>
         <w:rPr/>
         <w:t>Alterar Fonte de Dados Geográficos</w:t>
@@ -4798,8 +4977,8 @@
         <w:ind w:hanging="0" w:left="0" w:right="0"/>
         <w:rPr/>
       </w:pPr>
-      <w:bookmarkStart w:id="39" w:name="_Toc390691237"/>
-      <w:bookmarkEnd w:id="39"/>
+      <w:bookmarkStart w:id="40" w:name="_Toc390691237"/>
+      <w:bookmarkEnd w:id="40"/>
       <w:r>
         <w:rPr/>
         <w:t>Visualizar Fonte de Dados Geográficos</w:t>
@@ -4980,8 +5159,8 @@
         <w:ind w:hanging="0" w:left="0" w:right="0"/>
         <w:rPr/>
       </w:pPr>
-      <w:bookmarkStart w:id="40" w:name="_Toc390691238"/>
-      <w:bookmarkEnd w:id="40"/>
+      <w:bookmarkStart w:id="41" w:name="_Toc390691238"/>
+      <w:bookmarkEnd w:id="41"/>
       <w:r>
         <w:rPr/>
         <w:t>Consultar Fonte de Dados Geográficos</w:t>
@@ -5190,8 +5369,8 @@
         <w:ind w:hanging="0" w:left="0" w:right="0"/>
         <w:rPr/>
       </w:pPr>
-      <w:bookmarkStart w:id="41" w:name="_Toc390691239"/>
-      <w:bookmarkEnd w:id="41"/>
+      <w:bookmarkStart w:id="42" w:name="_Toc390691239"/>
+      <w:bookmarkEnd w:id="42"/>
       <w:r>
         <w:rPr/>
         <w:t>Excluir Fonte de Dados Geográficos</w:t>
@@ -5335,8 +5514,8 @@
         <w:ind w:hanging="0" w:left="0" w:right="0"/>
         <w:rPr/>
       </w:pPr>
-      <w:bookmarkStart w:id="42" w:name="_Toc390691240"/>
-      <w:bookmarkEnd w:id="42"/>
+      <w:bookmarkStart w:id="43" w:name="_Toc390691240"/>
+      <w:bookmarkEnd w:id="43"/>
       <w:r>
         <w:rPr/>
         <w:t>Verificar conexão com fonte de dados geográficos</w:t>
@@ -5551,12 +5730,12 @@
         </w:numPr>
         <w:rPr/>
       </w:pPr>
-      <w:bookmarkStart w:id="43" w:name="_Toc384395706"/>
-      <w:bookmarkStart w:id="44" w:name="_Toc378340144"/>
-      <w:bookmarkStart w:id="45" w:name="_Toc378081133"/>
-      <w:bookmarkEnd w:id="43"/>
+      <w:bookmarkStart w:id="44" w:name="_Toc384395706"/>
+      <w:bookmarkStart w:id="45" w:name="_Toc378340144"/>
+      <w:bookmarkStart w:id="46" w:name="_Toc378081133"/>
       <w:bookmarkEnd w:id="44"/>
       <w:bookmarkEnd w:id="45"/>
+      <w:bookmarkEnd w:id="46"/>
       <w:r>
         <w:rPr/>
         <w:t xml:space="preserve"> </w:t>
@@ -5744,8 +5923,8 @@
         <w:ind w:hanging="0" w:left="0" w:right="0"/>
         <w:rPr/>
       </w:pPr>
-      <w:bookmarkStart w:id="46" w:name="_Toc390691242"/>
-      <w:bookmarkEnd w:id="46"/>
+      <w:bookmarkStart w:id="47" w:name="_Toc390691242"/>
+      <w:bookmarkEnd w:id="47"/>
       <w:r>
         <w:rPr/>
         <w:t>Mover/ordenar menu de camadas</w:t>
@@ -6223,10 +6402,10 @@
         <w:ind w:hanging="0" w:left="0" w:right="0"/>
         <w:rPr/>
       </w:pPr>
-      <w:bookmarkStart w:id="47" w:name="_Toc390691243"/>
-      <w:bookmarkStart w:id="48" w:name="_Toc390419203"/>
-      <w:bookmarkEnd w:id="47"/>
+      <w:bookmarkStart w:id="48" w:name="_Toc390691243"/>
+      <w:bookmarkStart w:id="49" w:name="_Toc390419203"/>
       <w:bookmarkEnd w:id="48"/>
+      <w:bookmarkEnd w:id="49"/>
       <w:r>
         <w:rPr/>
         <w:t>Excluir grupo de camadas</w:t>
@@ -6413,8 +6592,8 @@
         <w:ind w:hanging="0" w:left="0" w:right="0"/>
         <w:rPr/>
       </w:pPr>
-      <w:bookmarkStart w:id="49" w:name="_Toc390691244"/>
-      <w:bookmarkEnd w:id="49"/>
+      <w:bookmarkStart w:id="50" w:name="_Toc390691244"/>
+      <w:bookmarkEnd w:id="50"/>
       <w:r>
         <w:rPr/>
         <w:t>Consultar menu de camadas</w:t>
@@ -6667,12 +6846,12 @@
         </w:numPr>
         <w:rPr/>
       </w:pPr>
-      <w:bookmarkStart w:id="50" w:name="_Toc384395706"/>
-      <w:bookmarkStart w:id="51" w:name="_Toc378340144"/>
-      <w:bookmarkStart w:id="52" w:name="_Toc378081133"/>
-      <w:bookmarkEnd w:id="50"/>
+      <w:bookmarkStart w:id="51" w:name="_Toc384395706"/>
+      <w:bookmarkStart w:id="52" w:name="_Toc378340144"/>
+      <w:bookmarkStart w:id="53" w:name="_Toc378081133"/>
       <w:bookmarkEnd w:id="51"/>
       <w:bookmarkEnd w:id="52"/>
+      <w:bookmarkEnd w:id="53"/>
       <w:r>
         <w:rPr/>
         <w:t>Configuração de camadas</w:t>
@@ -6705,12 +6884,12 @@
         <w:ind w:hanging="0" w:left="0" w:right="0"/>
         <w:rPr/>
       </w:pPr>
-      <w:bookmarkStart w:id="53" w:name="_Toc390691252"/>
+      <w:bookmarkStart w:id="54" w:name="_Toc390691252"/>
       <w:r>
         <w:rPr/>
         <w:t xml:space="preserve">Consultar </w:t>
       </w:r>
-      <w:bookmarkEnd w:id="53"/>
+      <w:bookmarkEnd w:id="54"/>
       <w:r>
         <w:rPr/>
         <w:t>configuração de camada</w:t>
@@ -6924,8 +7103,8 @@
         <w:ind w:hanging="0" w:left="0" w:right="0"/>
         <w:rPr/>
       </w:pPr>
-      <w:bookmarkStart w:id="54" w:name="_Toc390691253"/>
-      <w:bookmarkEnd w:id="54"/>
+      <w:bookmarkStart w:id="55" w:name="_Toc390691253"/>
+      <w:bookmarkEnd w:id="55"/>
       <w:r>
         <w:rPr/>
         <w:t>Consulta de camadas disponíveis ao selecionar uma Fonte de Dados Geográficos</w:t>
@@ -7744,25 +7923,9 @@
         </w:numPr>
         <w:rPr/>
       </w:pPr>
-      <w:bookmarkStart w:id="55" w:name="__DdeLink__8151_623268319"/>
-      <w:bookmarkEnd w:id="55"/>
       <w:r>
         <w:rPr/>
         <w:t>Grupos de Acesso (lista);</w:t>
-      </w:r>
-    </w:p>
-    <w:p>
-      <w:pPr>
-        <w:pStyle w:val="style43"/>
-        <w:numPr>
-          <w:ilvl w:val="0"/>
-          <w:numId w:val="49"/>
-        </w:numPr>
-        <w:rPr/>
-      </w:pPr>
-      <w:r>
-        <w:rPr/>
-        <w:t>Permitir postagem;</w:t>
       </w:r>
     </w:p>
     <w:p>
@@ -9034,10 +9197,35 @@
     <w:p>
       <w:pPr>
         <w:pStyle w:val="style0"/>
-        <w:rPr/>
-      </w:pPr>
-      <w:r>
-        <w:rPr/>
+        <w:spacing w:line="360" w:lineRule="auto"/>
+        <w:jc w:val="both"/>
+        <w:rPr>
+          <w:rFonts w:cs="Times New Roman"/>
+          <w:shd w:fill="FFFF00" w:val="clear"/>
+        </w:rPr>
+      </w:pPr>
+      <w:r>
+        <w:rPr>
+          <w:rFonts w:cs="Times New Roman"/>
+          <w:shd w:fill="FFFF00" w:val="clear"/>
+        </w:rPr>
+      </w:r>
+    </w:p>
+    <w:p>
+      <w:pPr>
+        <w:pStyle w:val="style0"/>
+        <w:spacing w:line="360" w:lineRule="auto"/>
+        <w:jc w:val="both"/>
+        <w:rPr>
+          <w:rFonts w:cs="Times New Roman"/>
+          <w:shd w:fill="FFFF00" w:val="clear"/>
+        </w:rPr>
+      </w:pPr>
+      <w:r>
+        <w:rPr>
+          <w:rFonts w:cs="Times New Roman"/>
+          <w:shd w:fill="FFFF00" w:val="clear"/>
+        </w:rPr>
       </w:r>
     </w:p>
     <w:p>
@@ -11562,10 +11750,35 @@
     <w:p>
       <w:pPr>
         <w:pStyle w:val="style0"/>
-        <w:rPr/>
-      </w:pPr>
-      <w:r>
-        <w:rPr/>
+        <w:spacing w:line="360" w:lineRule="auto"/>
+        <w:jc w:val="both"/>
+        <w:rPr>
+          <w:rFonts w:cs="Times New Roman"/>
+          <w:shd w:fill="FFFF00" w:val="clear"/>
+        </w:rPr>
+      </w:pPr>
+      <w:r>
+        <w:rPr>
+          <w:rFonts w:cs="Times New Roman"/>
+          <w:shd w:fill="FFFF00" w:val="clear"/>
+        </w:rPr>
+      </w:r>
+    </w:p>
+    <w:p>
+      <w:pPr>
+        <w:pStyle w:val="style0"/>
+        <w:spacing w:line="360" w:lineRule="auto"/>
+        <w:jc w:val="both"/>
+        <w:rPr>
+          <w:rFonts w:cs="Times New Roman"/>
+          <w:shd w:fill="FFFF00" w:val="clear"/>
+        </w:rPr>
+      </w:pPr>
+      <w:r>
+        <w:rPr>
+          <w:rFonts w:cs="Times New Roman"/>
+          <w:shd w:fill="FFFF00" w:val="clear"/>
+        </w:rPr>
       </w:r>
     </w:p>
     <w:p>
@@ -12712,7 +12925,7 @@
     </w:p>
     <w:p>
       <w:pPr>
-        <w:pStyle w:val="style43"/>
+        <w:pStyle w:val="style47"/>
         <w:ind w:hanging="0" w:left="0" w:right="0"/>
         <w:rPr/>
       </w:pPr>
@@ -13058,6 +13271,40 @@
     </w:p>
     <w:p>
       <w:pPr>
+        <w:pStyle w:val="style0"/>
+        <w:spacing w:line="360" w:lineRule="auto"/>
+        <w:jc w:val="both"/>
+        <w:rPr>
+          <w:rFonts w:cs="Times New Roman"/>
+          <w:shd w:fill="FFFF00" w:val="clear"/>
+        </w:rPr>
+      </w:pPr>
+      <w:r>
+        <w:rPr>
+          <w:rFonts w:cs="Times New Roman"/>
+          <w:shd w:fill="FFFF00" w:val="clear"/>
+        </w:rPr>
+      </w:r>
+    </w:p>
+    <w:p>
+      <w:pPr>
+        <w:pStyle w:val="style0"/>
+        <w:spacing w:line="360" w:lineRule="auto"/>
+        <w:jc w:val="both"/>
+        <w:rPr>
+          <w:rFonts w:cs="Times New Roman"/>
+          <w:shd w:fill="FFFF00" w:val="clear"/>
+        </w:rPr>
+      </w:pPr>
+      <w:r>
+        <w:rPr>
+          <w:rFonts w:cs="Times New Roman"/>
+          <w:shd w:fill="FFFF00" w:val="clear"/>
+        </w:rPr>
+      </w:r>
+    </w:p>
+    <w:p>
+      <w:pPr>
         <w:pStyle w:val="style62"/>
         <w:numPr>
           <w:ilvl w:val="2"/>
@@ -13072,7 +13319,7 @@
     </w:p>
     <w:p>
       <w:pPr>
-        <w:pStyle w:val="style43"/>
+        <w:pStyle w:val="style47"/>
         <w:ind w:hanging="0" w:left="0" w:right="0"/>
         <w:rPr/>
       </w:pPr>
@@ -13732,6 +13979,74 @@
           <w:rFonts w:cs="Times New Roman"/>
         </w:rPr>
         <w:t xml:space="preserve"> pois realiza a consulta no ALI Usuário a fim de verificar a autenticidade das informações de e-mail e senha do usuário, possuindo lógica de processamento que realiza a criptografia da senha.</w:t>
+      </w:r>
+    </w:p>
+    <w:p>
+      <w:pPr>
+        <w:pStyle w:val="style0"/>
+        <w:spacing w:line="360" w:lineRule="auto"/>
+        <w:jc w:val="both"/>
+        <w:rPr>
+          <w:rFonts w:cs="Times New Roman"/>
+          <w:shd w:fill="FFFF00" w:val="clear"/>
+        </w:rPr>
+      </w:pPr>
+      <w:r>
+        <w:rPr>
+          <w:rFonts w:cs="Times New Roman"/>
+          <w:shd w:fill="FFFF00" w:val="clear"/>
+        </w:rPr>
+      </w:r>
+    </w:p>
+    <w:p>
+      <w:pPr>
+        <w:pStyle w:val="style0"/>
+        <w:spacing w:line="360" w:lineRule="auto"/>
+        <w:jc w:val="both"/>
+        <w:rPr>
+          <w:rFonts w:cs="Times New Roman"/>
+          <w:shd w:fill="FFFF00" w:val="clear"/>
+        </w:rPr>
+      </w:pPr>
+      <w:r>
+        <w:rPr>
+          <w:rFonts w:cs="Times New Roman"/>
+          <w:shd w:fill="FFFF00" w:val="clear"/>
+        </w:rPr>
+      </w:r>
+    </w:p>
+    <w:p>
+      <w:pPr>
+        <w:pStyle w:val="style0"/>
+        <w:spacing w:line="360" w:lineRule="auto"/>
+        <w:jc w:val="both"/>
+        <w:rPr>
+          <w:rFonts w:cs="Times New Roman"/>
+          <w:shd w:fill="FFFF00" w:val="clear"/>
+        </w:rPr>
+      </w:pPr>
+      <w:r>
+        <w:rPr>
+          <w:rFonts w:cs="Times New Roman"/>
+          <w:shd w:fill="FFFF00" w:val="clear"/>
+        </w:rPr>
+      </w:r>
+    </w:p>
+    <w:p>
+      <w:pPr>
+        <w:pStyle w:val="style0"/>
+        <w:spacing w:line="360" w:lineRule="auto"/>
+        <w:jc w:val="both"/>
+        <w:rPr>
+          <w:rFonts w:cs="Times New Roman"/>
+          <w:shd w:fill="FFFF00" w:val="clear"/>
+        </w:rPr>
+      </w:pPr>
+      <w:r>
+        <w:rPr>
+          <w:rFonts w:cs="Times New Roman"/>
+          <w:shd w:fill="FFFF00" w:val="clear"/>
+        </w:rPr>
       </w:r>
     </w:p>
     <w:p>

</xml_diff>

<commit_message>
Ajustes no documento de contagem.
</commit_message>
<xml_diff>
--- a/docs/Gerenciamento_de_Projeto/Iniciacao/Contagem/Detalhada/Entrega 1/OS1_Documento_Auxiliar_Contagem.docx
+++ b/docs/Gerenciamento_de_Projeto/Iniciacao/Contagem/Detalhada/Entrega 1/OS1_Documento_Auxiliar_Contagem.docx
@@ -2313,22 +2313,6 @@
           <w:rFonts w:cs="Times New Roman"/>
         </w:rPr>
         <w:t xml:space="preserve"> (RF0161 - Cadastro de usuário pelo administrador).</w:t>
-      </w:r>
-    </w:p>
-    <w:p>
-      <w:pPr>
-        <w:pStyle w:val="style43"/>
-        <w:numPr>
-          <w:ilvl w:val="0"/>
-          <w:numId w:val="3"/>
-        </w:numPr>
-        <w:spacing w:line="360" w:lineRule="auto"/>
-        <w:jc w:val="both"/>
-        <w:rPr/>
-      </w:pPr>
-      <w:r>
-        <w:rPr/>
-        <w:t>O sistema deve certificar o e-mail do usuário enviando um e-mail para o mesmo com um link que redireciona para o sistema (RF0171 - Certificação de e-mail).</w:t>
       </w:r>
     </w:p>
     <w:p>

</xml_diff>